<commit_message>
update v. of project management plan
</commit_message>
<xml_diff>
--- a/Progress 1_submitted/SeniorProject_RB_ProjectManagementPlan_1.1_25July2014_[Ready-to-sign].docx
+++ b/Progress 1_submitted/SeniorProject_RB_ProjectManagementPlan_1.1_25July2014_[Ready-to-sign].docx
@@ -929,28 +929,32 @@
         <w:t xml:space="preserve">Ms. </w:t>
       </w:r>
       <w:proofErr w:type="spellStart"/>
+      <w:proofErr w:type="gramStart"/>
       <w:r>
         <w:rPr>
           <w:rFonts w:ascii="Times New Roman" w:hAnsi="Times New Roman" w:cs="Times New Roman"/>
           <w:sz w:val="28"/>
         </w:rPr>
-        <w:t>Yun</w:t>
-      </w:r>
+        <w:t>Pattama</w:t>
+      </w:r>
+      <w:proofErr w:type="spellEnd"/>
       <w:r>
         <w:rPr>
           <w:rFonts w:ascii="Times New Roman" w:hAnsi="Times New Roman" w:cs="Times New Roman"/>
           <w:sz w:val="28"/>
         </w:rPr>
-        <w:t>rim</w:t>
+        <w:t xml:space="preserve">  </w:t>
+      </w:r>
+      <w:proofErr w:type="spellStart"/>
+      <w:r>
+        <w:rPr>
+          <w:rFonts w:ascii="Times New Roman" w:hAnsi="Times New Roman" w:cs="Times New Roman"/>
+          <w:sz w:val="28"/>
+        </w:rPr>
+        <w:t>Longanee</w:t>
       </w:r>
       <w:proofErr w:type="spellEnd"/>
-      <w:r>
-        <w:rPr>
-          <w:rFonts w:ascii="Times New Roman" w:hAnsi="Times New Roman" w:cs="Times New Roman"/>
-          <w:sz w:val="28"/>
-        </w:rPr>
-        <w:t xml:space="preserve"> Park</w:t>
-      </w:r>
+      <w:proofErr w:type="gramEnd"/>
     </w:p>
     <w:p>
       <w:pPr>
@@ -14065,14 +14069,6 @@
         <w:gridCol w:w="1428"/>
         <w:gridCol w:w="5580"/>
         <w:gridCol w:w="1664"/>
-        <w:tblGridChange w:id="0">
-          <w:tblGrid>
-            <w:gridCol w:w="584"/>
-            <w:gridCol w:w="1428"/>
-            <w:gridCol w:w="5580"/>
-            <w:gridCol w:w="1664"/>
-          </w:tblGrid>
-        </w:tblGridChange>
       </w:tblGrid>
       <w:tr>
         <w:tc>
@@ -19971,7 +19967,7 @@
                 <w:szCs w:val="18"/>
                 <w:lang w:val="th-TH"/>
               </w:rPr>
-              <w:t>21</w:t>
+              <w:t>23</w:t>
             </w:r>
           </w:fldSimple>
         </w:p>
@@ -21136,7 +21132,7 @@
 </file>
 
 <file path=customXml/itemProps1.xml><?xml version="1.0" encoding="utf-8"?>
-<ds:datastoreItem xmlns:ds="http://schemas.openxmlformats.org/officeDocument/2006/customXml" ds:itemID="{2A3E345B-8364-4AA6-A7BF-D0AB04B687D5}">
+<ds:datastoreItem xmlns:ds="http://schemas.openxmlformats.org/officeDocument/2006/customXml" ds:itemID="{40F2FD3E-A531-4A88-9219-CB14AA2042C0}">
   <ds:schemaRefs>
     <ds:schemaRef ds:uri="http://schemas.openxmlformats.org/officeDocument/2006/bibliography"/>
   </ds:schemaRefs>

</xml_diff>